<commit_message>
Fixed formatting for "10. Inheritance" exercises
</commit_message>
<xml_diff>
--- a/Courses/Software-Sciences/Module-1-OOP-New/10-Inheritance/10-Inheritance-Exercises.docx
+++ b/Courses/Software-Sciences/Module-1-OOP-New/10-Inheritance/10-Inheritance-Exercises.docx
@@ -81,14 +81,6 @@
           <w:t>https://judge.softuni.bg/Contests/3164/Inheritance</w:t>
         </w:r>
       </w:hyperlink>
-    </w:p>
-    <w:p>
-      <w:pPr>
-        <w:rPr>
-          <w:rStyle w:val="Hyperlink"/>
-          <w:lang w:val="bg-BG"/>
-        </w:rPr>
-      </w:pPr>
     </w:p>
     <w:p>
       <w:pPr>
@@ -669,19 +661,6 @@
     <w:p>
       <w:pPr>
         <w:pStyle w:val="Heading2"/>
-        <w:numPr>
-          <w:ilvl w:val="0"/>
-          <w:numId w:val="0"/>
-        </w:numPr>
-        <w:ind w:left="360"/>
-        <w:rPr>
-          <w:lang w:val="bg-BG"/>
-        </w:rPr>
-      </w:pPr>
-    </w:p>
-    <w:p>
-      <w:pPr>
-        <w:pStyle w:val="Heading2"/>
         <w:rPr>
           <w:lang w:val="bg-BG"/>
         </w:rPr>
@@ -1050,95 +1029,36 @@
         </w:numPr>
         <w:jc w:val="both"/>
         <w:rPr>
+          <w:lang w:val="bg-BG"/>
+        </w:rPr>
+      </w:pPr>
+      <w:r>
+        <w:rPr>
           <w:rStyle w:val="CodeChar"/>
-          <w:rFonts w:asciiTheme="minorHAnsi" w:hAnsiTheme="minorHAnsi"/>
-          <w:b w:val="0"/>
-          <w:noProof w:val="0"/>
-          <w:lang w:val="bg-BG"/>
-        </w:rPr>
-      </w:pPr>
+        </w:rPr>
+        <w:t>Puppy</w:t>
+      </w:r>
+      <w:r>
+        <w:rPr>
+          <w:noProof/>
+        </w:rPr>
+        <w:t xml:space="preserve"> </w:t>
+      </w:r>
+      <w:r>
+        <w:rPr>
+          <w:lang w:val="bg-BG"/>
+        </w:rPr>
+        <w:t>трябва да наследява</w:t>
+      </w:r>
+      <w:r>
+        <w:t xml:space="preserve"> </w:t>
+      </w:r>
       <w:r>
         <w:rPr>
           <w:rStyle w:val="CodeChar"/>
         </w:rPr>
-        <w:t>Puppy</w:t>
-      </w:r>
-      <w:r>
-        <w:rPr>
-          <w:noProof/>
-        </w:rPr>
-        <w:t xml:space="preserve"> </w:t>
-      </w:r>
-      <w:r>
-        <w:rPr>
-          <w:lang w:val="bg-BG"/>
-        </w:rPr>
-        <w:t>трябва да наследява</w:t>
-      </w:r>
-      <w:r>
-        <w:t xml:space="preserve"> </w:t>
-      </w:r>
-      <w:r>
-        <w:rPr>
-          <w:rStyle w:val="CodeChar"/>
-        </w:rPr>
         <w:t>Dog</w:t>
       </w:r>
-    </w:p>
-    <w:p>
-      <w:pPr>
-        <w:pStyle w:val="NormalWeb"/>
-        <w:ind w:left="360"/>
-        <w:rPr>
-          <w:rFonts w:ascii="Calibri" w:hAnsi="Calibri" w:cs="Calibri"/>
-          <w:sz w:val="22"/>
-          <w:szCs w:val="22"/>
-        </w:rPr>
-      </w:pPr>
-    </w:p>
-    <w:p>
-      <w:pPr>
-        <w:pStyle w:val="NormalWeb"/>
-        <w:ind w:left="360"/>
-        <w:rPr>
-          <w:rFonts w:ascii="Calibri" w:hAnsi="Calibri" w:cs="Calibri"/>
-          <w:sz w:val="22"/>
-          <w:szCs w:val="22"/>
-        </w:rPr>
-      </w:pPr>
-    </w:p>
-    <w:p>
-      <w:pPr>
-        <w:pStyle w:val="NormalWeb"/>
-        <w:ind w:left="360"/>
-        <w:rPr>
-          <w:rFonts w:ascii="Calibri" w:hAnsi="Calibri" w:cs="Calibri"/>
-          <w:sz w:val="22"/>
-          <w:szCs w:val="22"/>
-        </w:rPr>
-      </w:pPr>
-    </w:p>
-    <w:p>
-      <w:pPr>
-        <w:pStyle w:val="NormalWeb"/>
-        <w:ind w:left="360"/>
-        <w:rPr>
-          <w:rFonts w:ascii="Calibri" w:hAnsi="Calibri" w:cs="Calibri"/>
-          <w:sz w:val="22"/>
-          <w:szCs w:val="22"/>
-        </w:rPr>
-      </w:pPr>
-    </w:p>
-    <w:p>
-      <w:pPr>
-        <w:pStyle w:val="NormalWeb"/>
-        <w:ind w:left="360"/>
-        <w:rPr>
-          <w:rFonts w:ascii="Calibri" w:hAnsi="Calibri" w:cs="Calibri"/>
-          <w:sz w:val="22"/>
-          <w:szCs w:val="22"/>
-        </w:rPr>
-      </w:pPr>
     </w:p>
     <w:p>
       <w:pPr>
@@ -1157,7 +1077,6 @@
           <w:sz w:val="22"/>
           <w:szCs w:val="22"/>
         </w:rPr>
-        <w:lastRenderedPageBreak/>
         <w:t>Трябва</w:t>
       </w:r>
       <w:proofErr w:type="spellEnd"/>
@@ -1368,37 +1287,25 @@
           </wp:inline>
         </w:drawing>
       </w:r>
+      <w:r>
+        <w:rPr>
+          <w:lang w:val="bg-BG"/>
+        </w:rPr>
+        <w:t xml:space="preserve"> </w:t>
+      </w:r>
     </w:p>
     <w:p>
       <w:pPr>
         <w:pStyle w:val="Heading2"/>
-        <w:numPr>
-          <w:ilvl w:val="0"/>
-          <w:numId w:val="0"/>
-        </w:numPr>
-        <w:ind w:left="360"/>
-        <w:rPr>
-          <w:lang w:val="bg-BG"/>
-        </w:rPr>
-      </w:pPr>
-      <w:r>
-        <w:rPr>
-          <w:lang w:val="bg-BG"/>
-        </w:rPr>
-        <w:t xml:space="preserve"> </w:t>
-      </w:r>
-    </w:p>
-    <w:p>
-      <w:pPr>
-        <w:pStyle w:val="Heading2"/>
-        <w:rPr>
-          <w:lang w:val="bg-BG"/>
-        </w:rPr>
-      </w:pPr>
-      <w:r>
-        <w:rPr>
-          <w:lang w:val="bg-BG"/>
-        </w:rPr>
+        <w:rPr>
+          <w:lang w:val="bg-BG"/>
+        </w:rPr>
+      </w:pPr>
+      <w:r>
+        <w:rPr>
+          <w:lang w:val="bg-BG"/>
+        </w:rPr>
+        <w:lastRenderedPageBreak/>
         <w:t>Наследствена йерархия</w:t>
       </w:r>
     </w:p>
@@ -1743,15 +1650,6 @@
     </w:p>
     <w:p>
       <w:pPr>
-        <w:jc w:val="both"/>
-        <w:rPr>
-          <w:rStyle w:val="CodeChar"/>
-          <w:lang w:val="bg-BG"/>
-        </w:rPr>
-      </w:pPr>
-    </w:p>
-    <w:p>
-      <w:pPr>
         <w:pStyle w:val="NormalWeb"/>
         <w:rPr>
           <w:rStyle w:val="CodeChar"/>
@@ -1937,7 +1835,9 @@
     <w:p>
       <w:pPr>
         <w:rPr>
-          <w:rStyle w:val="CodeChar"/>
+          <w:rFonts w:ascii="Consolas" w:hAnsi="Consolas"/>
+          <w:b/>
+          <w:noProof/>
           <w:lang w:val="bg-BG"/>
         </w:rPr>
       </w:pPr>
@@ -1993,19 +1893,6 @@
     <w:p>
       <w:pPr>
         <w:pStyle w:val="Heading2"/>
-        <w:numPr>
-          <w:ilvl w:val="0"/>
-          <w:numId w:val="0"/>
-        </w:numPr>
-        <w:ind w:left="360"/>
-        <w:rPr>
-          <w:lang w:val="bg-BG"/>
-        </w:rPr>
-      </w:pPr>
-    </w:p>
-    <w:p>
-      <w:pPr>
-        <w:pStyle w:val="Heading2"/>
         <w:rPr>
           <w:lang w:val="bg-BG"/>
         </w:rPr>
@@ -2161,30 +2048,6 @@
         </w:rPr>
         <w:t>случаен елемент от списъка.</w:t>
       </w:r>
-    </w:p>
-    <w:p>
-      <w:pPr>
-        <w:jc w:val="both"/>
-        <w:rPr>
-          <w:lang w:val="bg-BG"/>
-        </w:rPr>
-      </w:pPr>
-    </w:p>
-    <w:p>
-      <w:pPr>
-        <w:jc w:val="both"/>
-        <w:rPr>
-          <w:lang w:val="bg-BG"/>
-        </w:rPr>
-      </w:pPr>
-    </w:p>
-    <w:p>
-      <w:pPr>
-        <w:jc w:val="both"/>
-        <w:rPr>
-          <w:lang w:val="bg-BG"/>
-        </w:rPr>
-      </w:pPr>
     </w:p>
     <w:p>
       <w:pPr>
@@ -2197,7 +2060,6 @@
           <w:sz w:val="22"/>
           <w:szCs w:val="22"/>
         </w:rPr>
-        <w:lastRenderedPageBreak/>
         <w:t>Трябва</w:t>
       </w:r>
       <w:proofErr w:type="spellEnd"/>
@@ -2422,19 +2284,6 @@
     <w:p>
       <w:pPr>
         <w:pStyle w:val="Heading2"/>
-        <w:numPr>
-          <w:ilvl w:val="0"/>
-          <w:numId w:val="0"/>
-        </w:numPr>
-        <w:ind w:left="360"/>
-        <w:rPr>
-          <w:lang w:val="bg-BG"/>
-        </w:rPr>
-      </w:pPr>
-    </w:p>
-    <w:p>
-      <w:pPr>
-        <w:pStyle w:val="Heading2"/>
         <w:rPr>
           <w:lang w:val="bg-BG"/>
         </w:rPr>
@@ -2535,6 +2384,7 @@
           <w:noProof/>
           <w:lang w:val="bg-BG"/>
         </w:rPr>
+        <w:lastRenderedPageBreak/>
         <w:t>Създайте клас</w:t>
       </w:r>
       <w:r>
@@ -2713,18 +2563,6 @@
     <w:p>
       <w:pPr>
         <w:pStyle w:val="Heading2"/>
-        <w:numPr>
-          <w:ilvl w:val="0"/>
-          <w:numId w:val="0"/>
-        </w:numPr>
-        <w:rPr>
-          <w:lang w:val="bg-BG"/>
-        </w:rPr>
-      </w:pPr>
-    </w:p>
-    <w:p>
-      <w:pPr>
-        <w:pStyle w:val="Heading2"/>
         <w:rPr>
           <w:lang w:val="bg-BG"/>
         </w:rPr>
@@ -2802,6 +2640,263 @@
         <w:t>.</w:t>
       </w:r>
     </w:p>
+    <w:p>
+      <w:pPr>
+        <w:spacing w:before="200" w:after="200"/>
+        <w:rPr>
+          <w:lang w:val="bg-BG"/>
+        </w:rPr>
+      </w:pPr>
+      <w:r>
+        <w:rPr>
+          <w:lang w:val="bg-BG"/>
+        </w:rPr>
+        <w:t xml:space="preserve">Прочетете всички редове от файл и сумирайте числата в него. </w:t>
+      </w:r>
+      <w:r>
+        <w:rPr>
+          <w:lang w:val="bg-BG"/>
+        </w:rPr>
+        <w:t>Използвайте</w:t>
+      </w:r>
+      <w:r>
+        <w:rPr>
+          <w:lang w:val="bg-BG"/>
+        </w:rPr>
+        <w:t xml:space="preserve"> </w:t>
+      </w:r>
+      <w:r>
+        <w:rPr>
+          <w:lang w:val="bg-BG"/>
+        </w:rPr>
+        <w:t>клас</w:t>
+      </w:r>
+      <w:r>
+        <w:t xml:space="preserve"> </w:t>
+      </w:r>
+      <w:r>
+        <w:rPr>
+          <w:rStyle w:val="CodeChar"/>
+        </w:rPr>
+        <w:t>MyFileReader</w:t>
+      </w:r>
+      <w:r>
+        <w:rPr>
+          <w:lang w:val="bg-BG"/>
+        </w:rPr>
+        <w:t xml:space="preserve">, който има поле и свойство </w:t>
+      </w:r>
+      <w:r>
+        <w:rPr>
+          <w:rStyle w:val="CodeChar"/>
+        </w:rPr>
+        <w:t>path</w:t>
+      </w:r>
+      <w:r>
+        <w:rPr>
+          <w:lang w:val="bg-BG"/>
+        </w:rPr>
+        <w:t xml:space="preserve">, </w:t>
+      </w:r>
+      <w:r>
+        <w:rPr>
+          <w:b/>
+          <w:bCs/>
+          <w:lang w:val="bg-BG"/>
+        </w:rPr>
+        <w:t>конструктор</w:t>
+      </w:r>
+      <w:r>
+        <w:rPr>
+          <w:lang w:val="bg-BG"/>
+        </w:rPr>
+        <w:t xml:space="preserve"> и </w:t>
+      </w:r>
+      <w:r>
+        <w:t xml:space="preserve">void </w:t>
+      </w:r>
+      <w:r>
+        <w:rPr>
+          <w:lang w:val="bg-BG"/>
+        </w:rPr>
+        <w:t xml:space="preserve">метод  </w:t>
+      </w:r>
+      <w:r>
+        <w:rPr>
+          <w:rStyle w:val="CodeChar"/>
+        </w:rPr>
+        <w:t>ReadAndSum()</w:t>
+      </w:r>
+      <w:r>
+        <w:t>.</w:t>
+      </w:r>
+      <w:r>
+        <w:rPr>
+          <w:lang w:val="bg-BG"/>
+        </w:rPr>
+        <w:t xml:space="preserve"> Ако пътят към файла (</w:t>
+      </w:r>
+      <w:r>
+        <w:t>path)</w:t>
+      </w:r>
+      <w:r>
+        <w:rPr>
+          <w:lang w:val="bg-BG"/>
+        </w:rPr>
+        <w:t xml:space="preserve"> е </w:t>
+      </w:r>
+      <w:r>
+        <w:rPr>
+          <w:b/>
+          <w:bCs/>
+        </w:rPr>
+        <w:t>null</w:t>
+      </w:r>
+      <w:r>
+        <w:t xml:space="preserve"> </w:t>
+      </w:r>
+      <w:r>
+        <w:rPr>
+          <w:lang w:val="bg-BG"/>
+        </w:rPr>
+        <w:t xml:space="preserve">или </w:t>
+      </w:r>
+      <w:r>
+        <w:rPr>
+          <w:b/>
+          <w:bCs/>
+          <w:lang w:val="bg-BG"/>
+        </w:rPr>
+        <w:t>празен стринг</w:t>
+      </w:r>
+      <w:r>
+        <w:rPr>
+          <w:lang w:val="bg-BG"/>
+        </w:rPr>
+        <w:t xml:space="preserve">, хвърлете нов </w:t>
+      </w:r>
+      <w:r>
+        <w:rPr>
+          <w:rStyle w:val="CodeChar"/>
+        </w:rPr>
+        <w:t>ArgumentException</w:t>
+      </w:r>
+      <w:r>
+        <w:t xml:space="preserve"> </w:t>
+      </w:r>
+      <w:r>
+        <w:rPr>
+          <w:lang w:val="bg-BG"/>
+        </w:rPr>
+        <w:t>със съобщение</w:t>
+      </w:r>
+      <w:r>
+        <w:t xml:space="preserve"> </w:t>
+      </w:r>
+      <w:r>
+        <w:rPr>
+          <w:rStyle w:val="CodeChar"/>
+        </w:rPr>
+        <w:t>"Invalid Path or File Name."</w:t>
+      </w:r>
+      <w:r>
+        <w:t>.</w:t>
+      </w:r>
+    </w:p>
+    <w:p>
+      <w:pPr>
+        <w:rPr>
+          <w:lang w:val="bg-BG"/>
+        </w:rPr>
+      </w:pPr>
+      <w:r>
+        <w:rPr>
+          <w:lang w:val="bg-BG"/>
+        </w:rPr>
+        <w:t xml:space="preserve">Методът </w:t>
+      </w:r>
+      <w:r>
+        <w:rPr>
+          <w:rStyle w:val="CodeChar"/>
+        </w:rPr>
+        <w:t>ReadAndSum()</w:t>
+      </w:r>
+      <w:r>
+        <w:rPr>
+          <w:rStyle w:val="CodeChar"/>
+          <w:lang w:val="bg-BG"/>
+        </w:rPr>
+        <w:t xml:space="preserve"> </w:t>
+      </w:r>
+      <w:r>
+        <w:rPr>
+          <w:lang w:val="bg-BG"/>
+        </w:rPr>
+        <w:t xml:space="preserve">трябва да чете файла и да конвертира всяко число. Ако някоя от стойностите във файла </w:t>
+      </w:r>
+      <w:r>
+        <w:rPr>
+          <w:b/>
+          <w:bCs/>
+          <w:lang w:val="bg-BG"/>
+        </w:rPr>
+        <w:t>не може</w:t>
+      </w:r>
+      <w:r>
+        <w:rPr>
+          <w:lang w:val="bg-BG"/>
+        </w:rPr>
+        <w:t xml:space="preserve"> да бъда конвертирана, хвърлете нов </w:t>
+      </w:r>
+      <w:r>
+        <w:rPr>
+          <w:rStyle w:val="CodeChar"/>
+        </w:rPr>
+        <w:t>ArgumentException</w:t>
+      </w:r>
+      <w:r>
+        <w:t xml:space="preserve"> </w:t>
+      </w:r>
+      <w:r>
+        <w:rPr>
+          <w:lang w:val="bg-BG"/>
+        </w:rPr>
+        <w:t>със съобщение</w:t>
+      </w:r>
+      <w:r>
+        <w:rPr>
+          <w:rStyle w:val="CodeChar"/>
+        </w:rPr>
+        <w:t>"Error: On the line {line number} of the file the value was not in the correct format."</w:t>
+      </w:r>
+      <w:r>
+        <w:t>.</w:t>
+      </w:r>
+    </w:p>
+    <w:p>
+      <w:pPr>
+        <w:spacing w:before="200"/>
+        <w:rPr>
+          <w:rStyle w:val="CodeChar"/>
+          <w:lang w:val="bg-BG"/>
+        </w:rPr>
+      </w:pPr>
+      <w:r>
+        <w:rPr>
+          <w:lang w:val="bg-BG"/>
+        </w:rPr>
+        <w:t xml:space="preserve">Ако всичко е успешно, отпечатайте: </w:t>
+      </w:r>
+      <w:r>
+        <w:rPr>
+          <w:rStyle w:val="CodeChar"/>
+        </w:rPr>
+        <w:t>"The sum of all correct numbers is: {numbers sum}"</w:t>
+      </w:r>
+      <w:r>
+        <w:t>.</w:t>
+      </w:r>
+    </w:p>
     <w:p/>
     <w:p>
       <w:pPr>
@@ -2811,272 +2906,14 @@
       </w:pPr>
       <w:r>
         <w:rPr>
-          <w:lang w:val="bg-BG"/>
+          <w:noProof/>
+          <w:lang w:eastAsia="bg-BG"/>
         </w:rPr>
         <w:lastRenderedPageBreak/>
-        <w:t xml:space="preserve">Прочетете всички редове от файл и сумирайте числата в него. </w:t>
-      </w:r>
-      <w:r>
-        <w:rPr>
-          <w:lang w:val="bg-BG"/>
-        </w:rPr>
-        <w:t>Използвайте</w:t>
-      </w:r>
-      <w:r>
-        <w:rPr>
-          <w:lang w:val="bg-BG"/>
-        </w:rPr>
-        <w:t xml:space="preserve"> </w:t>
-      </w:r>
-      <w:r>
-        <w:rPr>
-          <w:lang w:val="bg-BG"/>
-        </w:rPr>
-        <w:t>клас</w:t>
-      </w:r>
-      <w:r>
-        <w:t xml:space="preserve"> </w:t>
-      </w:r>
-      <w:r>
-        <w:rPr>
-          <w:rStyle w:val="CodeChar"/>
-        </w:rPr>
-        <w:t>MyFileReader</w:t>
-      </w:r>
-      <w:r>
-        <w:rPr>
-          <w:lang w:val="bg-BG"/>
-        </w:rPr>
-        <w:t xml:space="preserve">, който има поле и свойство </w:t>
-      </w:r>
-      <w:r>
-        <w:rPr>
-          <w:rStyle w:val="CodeChar"/>
-        </w:rPr>
-        <w:t>path</w:t>
-      </w:r>
-      <w:r>
-        <w:rPr>
-          <w:lang w:val="bg-BG"/>
-        </w:rPr>
-        <w:t xml:space="preserve">, </w:t>
-      </w:r>
-      <w:r>
-        <w:rPr>
-          <w:b/>
-          <w:bCs/>
-          <w:lang w:val="bg-BG"/>
-        </w:rPr>
-        <w:t>конструктор</w:t>
-      </w:r>
-      <w:r>
-        <w:rPr>
-          <w:lang w:val="bg-BG"/>
-        </w:rPr>
-        <w:t xml:space="preserve"> и </w:t>
-      </w:r>
-      <w:r>
-        <w:t xml:space="preserve">void </w:t>
-      </w:r>
-      <w:r>
-        <w:rPr>
-          <w:lang w:val="bg-BG"/>
-        </w:rPr>
-        <w:t xml:space="preserve">метод  </w:t>
-      </w:r>
-      <w:r>
-        <w:rPr>
-          <w:rStyle w:val="CodeChar"/>
-        </w:rPr>
-        <w:t>ReadAndSum()</w:t>
-      </w:r>
-      <w:r>
-        <w:t>.</w:t>
-      </w:r>
-      <w:r>
-        <w:rPr>
-          <w:lang w:val="bg-BG"/>
-        </w:rPr>
-        <w:t xml:space="preserve"> Ако пътят към файла (</w:t>
-      </w:r>
-      <w:r>
-        <w:t>path)</w:t>
-      </w:r>
-      <w:r>
-        <w:rPr>
-          <w:lang w:val="bg-BG"/>
-        </w:rPr>
-        <w:t xml:space="preserve"> е </w:t>
-      </w:r>
-      <w:r>
-        <w:rPr>
-          <w:b/>
-          <w:bCs/>
-        </w:rPr>
-        <w:t>null</w:t>
-      </w:r>
-      <w:r>
-        <w:t xml:space="preserve"> </w:t>
-      </w:r>
-      <w:r>
-        <w:rPr>
-          <w:lang w:val="bg-BG"/>
-        </w:rPr>
-        <w:t xml:space="preserve">или </w:t>
-      </w:r>
-      <w:r>
-        <w:rPr>
-          <w:b/>
-          <w:bCs/>
-          <w:lang w:val="bg-BG"/>
-        </w:rPr>
-        <w:t>празен стринг</w:t>
-      </w:r>
-      <w:r>
-        <w:rPr>
-          <w:lang w:val="bg-BG"/>
-        </w:rPr>
-        <w:t xml:space="preserve">, хвърлете нов </w:t>
-      </w:r>
-      <w:r>
-        <w:rPr>
-          <w:rStyle w:val="CodeChar"/>
-        </w:rPr>
-        <w:t>ArgumentException</w:t>
-      </w:r>
-      <w:r>
-        <w:t xml:space="preserve"> </w:t>
-      </w:r>
-      <w:r>
-        <w:rPr>
-          <w:lang w:val="bg-BG"/>
-        </w:rPr>
-        <w:t>със съобщение</w:t>
-      </w:r>
-      <w:r>
-        <w:t xml:space="preserve"> </w:t>
-      </w:r>
-      <w:r>
-        <w:rPr>
-          <w:rStyle w:val="CodeChar"/>
-        </w:rPr>
-        <w:t>"Invalid Path or File Name."</w:t>
-      </w:r>
-      <w:r>
-        <w:t>.</w:t>
-      </w:r>
-    </w:p>
-    <w:p/>
-    <w:p>
-      <w:pPr>
-        <w:rPr>
-          <w:lang w:val="bg-BG"/>
-        </w:rPr>
-      </w:pPr>
-      <w:r>
-        <w:rPr>
-          <w:lang w:val="bg-BG"/>
-        </w:rPr>
-        <w:t xml:space="preserve">Методът </w:t>
-      </w:r>
-      <w:r>
-        <w:rPr>
-          <w:rStyle w:val="CodeChar"/>
-        </w:rPr>
-        <w:t>ReadAndSum()</w:t>
-      </w:r>
-      <w:r>
-        <w:rPr>
-          <w:rStyle w:val="CodeChar"/>
-          <w:lang w:val="bg-BG"/>
-        </w:rPr>
-        <w:t xml:space="preserve"> </w:t>
-      </w:r>
-      <w:r>
-        <w:rPr>
-          <w:lang w:val="bg-BG"/>
-        </w:rPr>
-        <w:t xml:space="preserve">трябва да чете файла и да конвертира всяко число. Ако някоя от стойностите във файла </w:t>
-      </w:r>
-      <w:r>
-        <w:rPr>
-          <w:b/>
-          <w:bCs/>
-          <w:lang w:val="bg-BG"/>
-        </w:rPr>
-        <w:t>не може</w:t>
-      </w:r>
-      <w:r>
-        <w:rPr>
-          <w:lang w:val="bg-BG"/>
-        </w:rPr>
-        <w:t xml:space="preserve"> да бъда конвертирана, хвърлете нов </w:t>
-      </w:r>
-      <w:r>
-        <w:rPr>
-          <w:rStyle w:val="CodeChar"/>
-        </w:rPr>
-        <w:t>ArgumentException</w:t>
-      </w:r>
-      <w:r>
-        <w:t xml:space="preserve"> </w:t>
-      </w:r>
-      <w:r>
-        <w:rPr>
-          <w:lang w:val="bg-BG"/>
-        </w:rPr>
-        <w:t>със съобщение</w:t>
-      </w:r>
-      <w:r>
-        <w:rPr>
-          <w:rStyle w:val="CodeChar"/>
-        </w:rPr>
-        <w:t>"Error: On the line {line number} of the file the value was not in the correct format."</w:t>
-      </w:r>
-      <w:r>
-        <w:t>.</w:t>
-      </w:r>
-    </w:p>
-    <w:p/>
-    <w:p>
-      <w:pPr>
-        <w:rPr>
-          <w:rStyle w:val="CodeChar"/>
-          <w:lang w:val="bg-BG"/>
-        </w:rPr>
-      </w:pPr>
-      <w:r>
-        <w:rPr>
-          <w:lang w:val="bg-BG"/>
-        </w:rPr>
-        <w:t xml:space="preserve">Ако всичко е успешно, отпечатайте: </w:t>
-      </w:r>
-      <w:r>
-        <w:rPr>
-          <w:rStyle w:val="CodeChar"/>
-        </w:rPr>
-        <w:t>"The sum of all correct numbers is: {numbers sum}"</w:t>
-      </w:r>
-      <w:r>
-        <w:t>.</w:t>
-      </w:r>
-    </w:p>
-    <w:p/>
-    <w:p>
-      <w:pPr>
-        <w:rPr>
-          <w:lang w:val="bg-BG"/>
-        </w:rPr>
-      </w:pPr>
-      <w:r>
-        <w:rPr>
-          <w:noProof/>
-          <w:lang w:eastAsia="bg-BG"/>
-        </w:rPr>
         <w:drawing>
-          <wp:inline distT="0" distB="0" distL="0" distR="0" wp14:anchorId="2B4E07AF" wp14:editId="6B8990EC">
-            <wp:extent cx="5391150" cy="3511093"/>
-            <wp:effectExtent l="19050" t="19050" r="19050" b="13335"/>
+          <wp:inline distT="0" distB="0" distL="0" distR="0" wp14:anchorId="2B4E07AF" wp14:editId="00322A20">
+            <wp:extent cx="5525135" cy="3598356"/>
+            <wp:effectExtent l="12700" t="12700" r="12065" b="8890"/>
             <wp:docPr id="30" name="Picture 13" descr="Graphical user interface, text, application&#10;&#10;Description automatically generated"/>
             <wp:cNvGraphicFramePr>
               <a:graphicFrameLocks xmlns:a="http://schemas.openxmlformats.org/drawingml/2006/main" noChangeAspect="1"/>
@@ -3097,7 +2934,7 @@
                   <pic:spPr>
                     <a:xfrm>
                       <a:off x="0" y="0"/>
-                      <a:ext cx="5418421" cy="3528854"/>
+                      <a:ext cx="5707527" cy="3717143"/>
                     </a:xfrm>
                     <a:prstGeom prst="rect">
                       <a:avLst/>
@@ -3128,7 +2965,6 @@
           <w:noProof/>
           <w:lang w:eastAsia="bg-BG"/>
         </w:rPr>
-        <w:lastRenderedPageBreak/>
         <w:drawing>
           <wp:inline distT="0" distB="0" distL="0" distR="0" wp14:anchorId="1789B176" wp14:editId="1869BBEF">
             <wp:extent cx="5519239" cy="3609852"/>
@@ -3184,6 +3020,7 @@
           <w:noProof/>
           <w:lang w:eastAsia="bg-BG"/>
         </w:rPr>
+        <w:lastRenderedPageBreak/>
         <w:drawing>
           <wp:inline distT="0" distB="0" distL="0" distR="0" wp14:anchorId="2B5B7EEA" wp14:editId="7020AE99">
             <wp:extent cx="5530863" cy="3849608"/>
@@ -3231,19 +3068,6 @@
     <w:p>
       <w:pPr>
         <w:pStyle w:val="Heading2"/>
-        <w:numPr>
-          <w:ilvl w:val="0"/>
-          <w:numId w:val="0"/>
-        </w:numPr>
-        <w:ind w:left="360"/>
-        <w:rPr>
-          <w:lang w:val="bg-BG"/>
-        </w:rPr>
-      </w:pPr>
-    </w:p>
-    <w:p>
-      <w:pPr>
-        <w:pStyle w:val="Heading2"/>
         <w:rPr>
           <w:lang w:val="bg-BG"/>
         </w:rPr>
@@ -3370,30 +3194,15 @@
     <w:p>
       <w:pPr>
         <w:pStyle w:val="Heading3"/>
-        <w:spacing w:before="0" w:after="120"/>
-        <w:jc w:val="both"/>
-        <w:rPr>
-          <w:rFonts w:eastAsia="MS Mincho" w:cs="Consolas"/>
-          <w:lang w:val="bg-BG" w:eastAsia="ja-JP"/>
-        </w:rPr>
-      </w:pPr>
-    </w:p>
-    <w:p>
-      <w:pPr>
-        <w:pStyle w:val="Heading3"/>
-        <w:spacing w:before="0" w:after="120"/>
-        <w:jc w:val="both"/>
-        <w:rPr>
-          <w:lang w:val="bg-BG"/>
-        </w:rPr>
-      </w:pPr>
-      <w:r>
-        <w:rPr>
-          <w:rFonts w:eastAsia="MS Mincho" w:cs="Consolas"/>
-          <w:lang w:val="bg-BG" w:eastAsia="ja-JP"/>
-        </w:rPr>
+        <w:rPr>
+          <w:lang w:val="bg-BG"/>
+        </w:rPr>
+      </w:pPr>
+      <w:proofErr w:type="spellStart"/>
+      <w:r>
         <w:t>Важно</w:t>
       </w:r>
+      <w:proofErr w:type="spellEnd"/>
     </w:p>
     <w:p>
       <w:pPr>
@@ -3515,6 +3324,7 @@
         <w:rPr>
           <w:lang w:val="bg-BG"/>
         </w:rPr>
+        <w:lastRenderedPageBreak/>
         <w:t>Създайте нов празен клас с име</w:t>
       </w:r>
       <w:r>
@@ -4033,11 +3843,143 @@
     </w:tbl>
     <w:p>
       <w:pPr>
+        <w:pStyle w:val="Heading3"/>
+        <w:rPr>
+          <w:lang w:val="bg-BG"/>
+        </w:rPr>
+      </w:pPr>
+      <w:r>
+        <w:rPr>
+          <w:lang w:val="bg-BG"/>
+        </w:rPr>
+        <w:t>Стъпка</w:t>
+      </w:r>
+      <w:r>
+        <w:t xml:space="preserve"> 1 – </w:t>
+      </w:r>
+      <w:r>
+        <w:rPr>
+          <w:lang w:val="bg-BG"/>
+        </w:rPr>
+        <w:t>Дефинирайте полета</w:t>
+      </w:r>
+      <w:r>
+        <w:rPr>
+          <w:lang w:val="bg-BG"/>
+        </w:rPr>
+        <w:t xml:space="preserve"> и свойства</w:t>
+      </w:r>
+    </w:p>
+    <w:p>
+      <w:pPr>
         <w:jc w:val="both"/>
         <w:rPr>
           <w:lang w:val="bg-BG"/>
         </w:rPr>
       </w:pPr>
+      <w:r>
+        <w:rPr>
+          <w:lang w:val="bg-BG"/>
+        </w:rPr>
+        <w:t xml:space="preserve">Дефинирайте </w:t>
+      </w:r>
+      <w:r>
+        <w:rPr>
+          <w:b/>
+          <w:bCs/>
+          <w:lang w:val="bg-BG"/>
+        </w:rPr>
+        <w:t>полета</w:t>
+      </w:r>
+      <w:r>
+        <w:rPr>
+          <w:b/>
+          <w:bCs/>
+          <w:lang w:val="bg-BG"/>
+        </w:rPr>
+        <w:t xml:space="preserve"> </w:t>
+      </w:r>
+      <w:r>
+        <w:rPr>
+          <w:lang w:val="bg-BG"/>
+        </w:rPr>
+        <w:t xml:space="preserve">и </w:t>
+      </w:r>
+      <w:r>
+        <w:rPr>
+          <w:b/>
+          <w:bCs/>
+          <w:lang w:val="bg-BG"/>
+        </w:rPr>
+        <w:t>свойства</w:t>
+      </w:r>
+      <w:r>
+        <w:rPr>
+          <w:b/>
+          <w:bCs/>
+          <w:lang w:val="bg-BG"/>
+        </w:rPr>
+        <w:t xml:space="preserve"> </w:t>
+      </w:r>
+      <w:r>
+        <w:rPr>
+          <w:lang w:val="bg-BG"/>
+        </w:rPr>
+        <w:t>за</w:t>
+      </w:r>
+      <w:r>
+        <w:rPr>
+          <w:b/>
+          <w:bCs/>
+          <w:lang w:val="bg-BG"/>
+        </w:rPr>
+        <w:t xml:space="preserve"> </w:t>
+      </w:r>
+      <w:r>
+        <w:rPr>
+          <w:b/>
+          <w:bCs/>
+        </w:rPr>
+        <w:t>n</w:t>
+      </w:r>
+      <w:r>
+        <w:rPr>
+          <w:b/>
+          <w:bCs/>
+        </w:rPr>
+        <w:t>ame</w:t>
+      </w:r>
+      <w:r>
+        <w:rPr>
+          <w:b/>
+          <w:bCs/>
+          <w:lang w:val="bg-BG"/>
+        </w:rPr>
+        <w:t xml:space="preserve"> </w:t>
+      </w:r>
+      <w:r>
+        <w:rPr>
+          <w:lang w:val="bg-BG"/>
+        </w:rPr>
+        <w:t>и</w:t>
+      </w:r>
+      <w:r>
+        <w:t xml:space="preserve"> </w:t>
+      </w:r>
+      <w:r>
+        <w:rPr>
+          <w:b/>
+          <w:bCs/>
+        </w:rPr>
+        <w:t>a</w:t>
+      </w:r>
+      <w:r>
+        <w:rPr>
+          <w:b/>
+          <w:bCs/>
+        </w:rPr>
+        <w:t>ge</w:t>
+      </w:r>
     </w:p>
     <w:p>
       <w:pPr>
@@ -4053,7 +3995,16 @@
         <w:t>Стъпка</w:t>
       </w:r>
       <w:r>
-        <w:t xml:space="preserve"> 1 – </w:t>
+        <w:t xml:space="preserve"> </w:t>
+      </w:r>
+      <w:r>
+        <w:rPr>
+          <w:lang w:val="bg-BG"/>
+        </w:rPr>
+        <w:t>2</w:t>
+      </w:r>
+      <w:r>
+        <w:t xml:space="preserve"> – </w:t>
       </w:r>
       <w:r>
         <w:rPr>
@@ -4061,171 +4012,11 @@
         </w:rPr>
         <w:t xml:space="preserve">Дефинирайте </w:t>
       </w:r>
-      <w:r>
-        <w:rPr>
-          <w:lang w:val="bg-BG"/>
-        </w:rPr>
-        <w:t>полета</w:t>
-      </w:r>
-      <w:r>
-        <w:rPr>
-          <w:lang w:val="bg-BG"/>
-        </w:rPr>
-        <w:t xml:space="preserve"> и свойства</w:t>
-      </w:r>
-    </w:p>
-    <w:p>
-      <w:pPr>
-        <w:jc w:val="both"/>
-        <w:rPr>
-          <w:lang w:val="bg-BG"/>
-        </w:rPr>
-      </w:pPr>
-      <w:r>
-        <w:rPr>
-          <w:lang w:val="bg-BG"/>
-        </w:rPr>
-        <w:t xml:space="preserve">Дефинирайте </w:t>
-      </w:r>
-      <w:r>
-        <w:rPr>
-          <w:b/>
-          <w:bCs/>
-          <w:lang w:val="bg-BG"/>
-        </w:rPr>
-        <w:t>полета</w:t>
-      </w:r>
-      <w:r>
-        <w:rPr>
-          <w:b/>
-          <w:bCs/>
-          <w:lang w:val="bg-BG"/>
-        </w:rPr>
-        <w:t xml:space="preserve"> </w:t>
-      </w:r>
-      <w:r>
-        <w:rPr>
-          <w:lang w:val="bg-BG"/>
-        </w:rPr>
-        <w:t xml:space="preserve">и </w:t>
-      </w:r>
-      <w:r>
-        <w:rPr>
-          <w:b/>
-          <w:bCs/>
-          <w:lang w:val="bg-BG"/>
-        </w:rPr>
-        <w:t>свойства</w:t>
-      </w:r>
-      <w:r>
-        <w:rPr>
-          <w:b/>
-          <w:bCs/>
-          <w:lang w:val="bg-BG"/>
-        </w:rPr>
-        <w:t xml:space="preserve"> </w:t>
-      </w:r>
-      <w:r>
-        <w:rPr>
-          <w:lang w:val="bg-BG"/>
-        </w:rPr>
-        <w:t>за</w:t>
-      </w:r>
-      <w:r>
-        <w:rPr>
-          <w:b/>
-          <w:bCs/>
-          <w:lang w:val="bg-BG"/>
-        </w:rPr>
-        <w:t xml:space="preserve"> </w:t>
-      </w:r>
-      <w:r>
-        <w:rPr>
-          <w:b/>
-          <w:bCs/>
-        </w:rPr>
-        <w:t>n</w:t>
-      </w:r>
-      <w:r>
-        <w:rPr>
-          <w:b/>
-          <w:bCs/>
-        </w:rPr>
-        <w:t>ame</w:t>
-      </w:r>
-      <w:r>
-        <w:rPr>
-          <w:b/>
-          <w:bCs/>
-          <w:lang w:val="bg-BG"/>
-        </w:rPr>
-        <w:t xml:space="preserve"> </w:t>
-      </w:r>
-      <w:r>
-        <w:rPr>
-          <w:lang w:val="bg-BG"/>
-        </w:rPr>
-        <w:t>и</w:t>
-      </w:r>
-      <w:r>
-        <w:t xml:space="preserve"> </w:t>
-      </w:r>
-      <w:r>
-        <w:rPr>
-          <w:b/>
-          <w:bCs/>
-        </w:rPr>
-        <w:t>a</w:t>
-      </w:r>
-      <w:r>
-        <w:rPr>
-          <w:b/>
-          <w:bCs/>
-        </w:rPr>
-        <w:t>ge</w:t>
-      </w:r>
-    </w:p>
-    <w:p>
-      <w:pPr>
-        <w:pStyle w:val="ListParagraph"/>
-        <w:jc w:val="both"/>
-        <w:rPr>
-          <w:lang w:val="bg-BG"/>
-        </w:rPr>
-      </w:pPr>
-    </w:p>
-    <w:p>
-      <w:pPr>
-        <w:pStyle w:val="Heading3"/>
-        <w:rPr>
-          <w:lang w:val="bg-BG"/>
-        </w:rPr>
-      </w:pPr>
-      <w:r>
-        <w:rPr>
-          <w:lang w:val="bg-BG"/>
-        </w:rPr>
-        <w:lastRenderedPageBreak/>
-        <w:t>Стъпка</w:t>
-      </w:r>
-      <w:r>
-        <w:t xml:space="preserve"> </w:t>
-      </w:r>
-      <w:r>
-        <w:rPr>
-          <w:lang w:val="bg-BG"/>
-        </w:rPr>
-        <w:t>2</w:t>
-      </w:r>
-      <w:r>
-        <w:t xml:space="preserve"> – </w:t>
-      </w:r>
-      <w:r>
-        <w:rPr>
-          <w:lang w:val="bg-BG"/>
-        </w:rPr>
-        <w:t>Дефинирайте конструктор</w:t>
-      </w:r>
+      <w:proofErr w:type="spellStart"/>
+      <w:r>
+        <w:t>конструктор</w:t>
+      </w:r>
+      <w:proofErr w:type="spellEnd"/>
     </w:p>
     <w:p>
       <w:pPr>
@@ -4323,11 +4114,6 @@
     <w:p>
       <w:pPr>
         <w:pStyle w:val="Heading3"/>
-      </w:pPr>
-    </w:p>
-    <w:p>
-      <w:pPr>
-        <w:pStyle w:val="Heading3"/>
         <w:rPr>
           <w:lang w:val="bg-BG"/>
         </w:rPr>
@@ -4714,242 +4500,430 @@
         <w:pStyle w:val="Heading3"/>
         <w:jc w:val="both"/>
       </w:pPr>
-    </w:p>
-    <w:p>
-      <w:pPr>
-        <w:pStyle w:val="Heading3"/>
+      <w:r>
+        <w:rPr>
+          <w:lang w:val="bg-BG"/>
+        </w:rPr>
+        <w:lastRenderedPageBreak/>
+        <w:t>Стъпка</w:t>
+      </w:r>
+      <w:r>
+        <w:t xml:space="preserve"> </w:t>
+      </w:r>
+      <w:r>
+        <w:rPr>
+          <w:lang w:val="bg-BG"/>
+        </w:rPr>
+        <w:t>4</w:t>
+      </w:r>
+      <w:r>
+        <w:t xml:space="preserve"> –</w:t>
+      </w:r>
+      <w:r>
+        <w:rPr>
+          <w:rFonts w:cs="Consolas"/>
+        </w:rPr>
+        <w:t xml:space="preserve"> </w:t>
+      </w:r>
+      <w:r>
+        <w:rPr>
+          <w:rFonts w:cs="Consolas"/>
+          <w:lang w:val="bg-BG"/>
+        </w:rPr>
+        <w:t>Създайте к</w:t>
+      </w:r>
+      <w:r>
+        <w:rPr>
+          <w:rFonts w:cs="Consolas"/>
+        </w:rPr>
+        <w:t>л</w:t>
+      </w:r>
+      <w:r>
+        <w:rPr>
+          <w:rFonts w:cs="Consolas"/>
+          <w:lang w:val="bg-BG"/>
+        </w:rPr>
+        <w:t xml:space="preserve">ас </w:t>
+      </w:r>
+      <w:r>
+        <w:rPr>
+          <w:rFonts w:cs="Consolas"/>
+        </w:rPr>
+        <w:t>Child</w:t>
+      </w:r>
+    </w:p>
+    <w:p>
+      <w:pPr>
         <w:jc w:val="both"/>
       </w:pPr>
       <w:r>
         <w:rPr>
           <w:lang w:val="bg-BG"/>
         </w:rPr>
-        <w:t>Стъпка</w:t>
-      </w:r>
-      <w:r>
-        <w:t xml:space="preserve"> </w:t>
-      </w:r>
-      <w:r>
-        <w:rPr>
-          <w:lang w:val="bg-BG"/>
-        </w:rPr>
-        <w:t>4</w:t>
-      </w:r>
-      <w:r>
-        <w:t xml:space="preserve"> –</w:t>
-      </w:r>
-      <w:r>
-        <w:rPr>
-          <w:rFonts w:cs="Consolas"/>
-        </w:rPr>
-        <w:t xml:space="preserve"> </w:t>
-      </w:r>
-      <w:r>
-        <w:rPr>
-          <w:rFonts w:cs="Consolas"/>
-          <w:lang w:val="bg-BG"/>
-        </w:rPr>
-        <w:t>Създайте к</w:t>
-      </w:r>
-      <w:r>
-        <w:rPr>
-          <w:rFonts w:cs="Consolas"/>
-        </w:rPr>
-        <w:t>л</w:t>
-      </w:r>
-      <w:r>
-        <w:rPr>
-          <w:rFonts w:cs="Consolas"/>
-          <w:lang w:val="bg-BG"/>
-        </w:rPr>
-        <w:t xml:space="preserve">ас </w:t>
-      </w:r>
-      <w:r>
-        <w:rPr>
-          <w:rFonts w:cs="Consolas"/>
+        <w:t>Създайте клас</w:t>
+      </w:r>
+      <w:r>
+        <w:t xml:space="preserve"> </w:t>
+      </w:r>
+      <w:r>
+        <w:rPr>
+          <w:b/>
         </w:rPr>
         <w:t>Child</w:t>
       </w:r>
+      <w:r>
+        <w:rPr>
+          <w:lang w:val="bg-BG"/>
+        </w:rPr>
+        <w:t>, който наследява</w:t>
+      </w:r>
+      <w:r>
+        <w:t xml:space="preserve"> </w:t>
+      </w:r>
+      <w:r>
+        <w:rPr>
+          <w:b/>
+        </w:rPr>
+        <w:t>Person,</w:t>
+      </w:r>
+      <w:r>
+        <w:t xml:space="preserve"> </w:t>
+      </w:r>
+      <w:proofErr w:type="spellStart"/>
+      <w:r>
+        <w:rPr>
+          <w:lang w:val="bg-BG"/>
+        </w:rPr>
+        <w:t>преизползва</w:t>
+      </w:r>
+      <w:proofErr w:type="spellEnd"/>
+      <w:r>
+        <w:rPr>
+          <w:lang w:val="bg-BG"/>
+        </w:rPr>
+        <w:t xml:space="preserve"> част от базовия конструктор</w:t>
+      </w:r>
+      <w:r>
+        <w:t xml:space="preserve"> </w:t>
+      </w:r>
+      <w:r>
+        <w:rPr>
+          <w:lang w:val="bg-BG"/>
+        </w:rPr>
+        <w:t>и приема две инстанции на</w:t>
+      </w:r>
+      <w:r>
+        <w:rPr>
+          <w:b/>
+        </w:rPr>
+        <w:t xml:space="preserve"> Person </w:t>
+      </w:r>
+      <w:r>
+        <w:rPr>
+          <w:bCs/>
+          <w:lang w:val="bg-BG"/>
+        </w:rPr>
+        <w:t>като</w:t>
+      </w:r>
+      <w:r>
+        <w:rPr>
+          <w:b/>
+        </w:rPr>
+        <w:t xml:space="preserve"> </w:t>
+      </w:r>
+      <w:r>
+        <w:rPr>
+          <w:b/>
+        </w:rPr>
+        <w:t xml:space="preserve">mother </w:t>
+      </w:r>
+      <w:r>
+        <w:rPr>
+          <w:b/>
+          <w:lang w:val="bg-BG"/>
+        </w:rPr>
+        <w:t>(майка)</w:t>
+      </w:r>
+      <w:r>
+        <w:rPr>
+          <w:b/>
+        </w:rPr>
+        <w:t xml:space="preserve"> </w:t>
+      </w:r>
+      <w:r>
+        <w:rPr>
+          <w:bCs/>
+          <w:lang w:val="bg-BG"/>
+        </w:rPr>
+        <w:t>и</w:t>
+      </w:r>
+      <w:r>
+        <w:rPr>
+          <w:b/>
+        </w:rPr>
+        <w:t xml:space="preserve"> father</w:t>
+      </w:r>
+      <w:r>
+        <w:rPr>
+          <w:b/>
+          <w:lang w:val="bg-BG"/>
+        </w:rPr>
+        <w:t xml:space="preserve"> (баща</w:t>
+      </w:r>
+      <w:r>
+        <w:rPr>
+          <w:b/>
+          <w:lang w:val="bg-BG"/>
+        </w:rPr>
+        <w:t>)</w:t>
+      </w:r>
+      <w:r>
+        <w:t xml:space="preserve">. </w:t>
+      </w:r>
+      <w:r>
+        <w:rPr>
+          <w:lang w:val="bg-BG"/>
+        </w:rPr>
+        <w:t>Дефинирайте свойства за</w:t>
+      </w:r>
+      <w:r>
+        <w:t xml:space="preserve"> </w:t>
+      </w:r>
+      <w:r>
+        <w:rPr>
+          <w:b/>
+          <w:bCs/>
+        </w:rPr>
+        <w:t>Mother</w:t>
+      </w:r>
+      <w:r>
+        <w:t xml:space="preserve"> </w:t>
+      </w:r>
+      <w:r>
+        <w:rPr>
+          <w:lang w:val="bg-BG"/>
+        </w:rPr>
+        <w:t>и</w:t>
+      </w:r>
+      <w:r>
+        <w:t xml:space="preserve"> </w:t>
+      </w:r>
+      <w:r>
+        <w:rPr>
+          <w:b/>
+          <w:bCs/>
+        </w:rPr>
+        <w:t>Father</w:t>
+      </w:r>
+      <w:r>
+        <w:t xml:space="preserve"> </w:t>
+      </w:r>
+      <w:r>
+        <w:rPr>
+          <w:lang w:val="bg-BG"/>
+        </w:rPr>
+        <w:t>от тип</w:t>
+      </w:r>
+      <w:r>
+        <w:t xml:space="preserve"> </w:t>
+      </w:r>
+      <w:r>
+        <w:rPr>
+          <w:b/>
+          <w:bCs/>
+        </w:rPr>
+        <w:t>Person</w:t>
+      </w:r>
+      <w:r>
+        <w:t xml:space="preserve"> </w:t>
+      </w:r>
+      <w:r>
+        <w:rPr>
+          <w:lang w:val="bg-BG"/>
+        </w:rPr>
+        <w:t>в класа</w:t>
+      </w:r>
+      <w:r>
+        <w:t xml:space="preserve"> </w:t>
+      </w:r>
+      <w:r>
+        <w:rPr>
+          <w:b/>
+          <w:bCs/>
+        </w:rPr>
+        <w:t>Child</w:t>
+      </w:r>
+      <w:r>
+        <w:t>.</w:t>
+      </w:r>
     </w:p>
     <w:p>
       <w:pPr>
         <w:jc w:val="both"/>
-      </w:pPr>
-      <w:r>
-        <w:rPr>
-          <w:lang w:val="bg-BG"/>
-        </w:rPr>
-        <w:t>Създайте клас</w:t>
-      </w:r>
-      <w:r>
-        <w:t xml:space="preserve"> </w:t>
-      </w:r>
-      <w:r>
-        <w:rPr>
-          <w:b/>
+        <w:rPr>
+          <w:b/>
+          <w:lang w:val="bg-BG"/>
+        </w:rPr>
+      </w:pPr>
+      <w:r>
+        <w:rPr>
+          <w:b/>
+          <w:bCs/>
+          <w:lang w:val="bg-BG"/>
+        </w:rPr>
+        <w:t>Важно</w:t>
+      </w:r>
+      <w:r>
+        <w:rPr>
+          <w:lang w:val="bg-BG"/>
+        </w:rPr>
+        <w:t>:</w:t>
+      </w:r>
+      <w:r>
+        <w:rPr>
+          <w:lang w:val="bg-BG"/>
+        </w:rPr>
+        <w:t xml:space="preserve"> не копирайте кода от класа </w:t>
+      </w:r>
+      <w:r>
+        <w:rPr>
+          <w:rFonts w:ascii="Consolas" w:hAnsi="Consolas"/>
+          <w:b/>
+          <w:bCs/>
+          <w:noProof/>
+        </w:rPr>
+        <w:t>Person</w:t>
+      </w:r>
+      <w:r>
+        <w:t xml:space="preserve"> </w:t>
+      </w:r>
+      <w:r>
+        <w:t>–</w:t>
+      </w:r>
+      <w:r>
+        <w:rPr>
+          <w:lang w:val="bg-BG"/>
+        </w:rPr>
+        <w:t xml:space="preserve"> </w:t>
+      </w:r>
+      <w:proofErr w:type="spellStart"/>
+      <w:r>
+        <w:rPr>
+          <w:lang w:val="bg-BG"/>
+        </w:rPr>
+        <w:t>преизползвайте</w:t>
+      </w:r>
+      <w:proofErr w:type="spellEnd"/>
+      <w:r>
+        <w:rPr>
+          <w:lang w:val="bg-BG"/>
+        </w:rPr>
+        <w:t xml:space="preserve"> конструктора на </w:t>
+      </w:r>
+      <w:r>
+        <w:rPr>
+          <w:rFonts w:ascii="Consolas" w:hAnsi="Consolas"/>
+          <w:b/>
+          <w:noProof/>
+        </w:rPr>
+        <w:t>Person</w:t>
+      </w:r>
+      <w:r>
+        <w:rPr>
+          <w:rFonts w:ascii="Consolas" w:hAnsi="Consolas"/>
+          <w:b/>
+          <w:noProof/>
+          <w:lang w:val="bg-BG"/>
+        </w:rPr>
+        <w:t xml:space="preserve"> </w:t>
+      </w:r>
+      <w:r>
+        <w:rPr>
+          <w:lang w:val="bg-BG"/>
+        </w:rPr>
+        <w:t>и го допълнете.</w:t>
+      </w:r>
+    </w:p>
+    <w:p>
+      <w:pPr>
+        <w:jc w:val="both"/>
+        <w:rPr>
+          <w:lang w:val="bg-BG"/>
+        </w:rPr>
+      </w:pPr>
+      <w:r>
+        <w:rPr>
+          <w:b/>
+          <w:bCs/>
+          <w:lang w:val="bg-BG"/>
+        </w:rPr>
+        <w:t xml:space="preserve">Няма нужда </w:t>
+      </w:r>
+      <w:r>
+        <w:rPr>
+          <w:lang w:val="bg-BG"/>
+        </w:rPr>
+        <w:t xml:space="preserve">да пренаписвате свойствата </w:t>
+      </w:r>
+      <w:r>
+        <w:rPr>
+          <w:rFonts w:ascii="Consolas" w:hAnsi="Consolas"/>
+          <w:b/>
+          <w:noProof/>
+        </w:rPr>
+        <w:t>Name</w:t>
+      </w:r>
+      <w:r>
+        <w:rPr>
+          <w:noProof/>
+        </w:rPr>
+        <w:t xml:space="preserve"> </w:t>
+      </w:r>
+      <w:r>
+        <w:rPr>
+          <w:lang w:val="bg-BG"/>
+        </w:rPr>
+        <w:t>и</w:t>
+      </w:r>
+      <w:r>
+        <w:t xml:space="preserve"> </w:t>
+      </w:r>
+      <w:r>
+        <w:rPr>
+          <w:rFonts w:ascii="Consolas" w:hAnsi="Consolas"/>
+          <w:b/>
+          <w:noProof/>
+        </w:rPr>
+        <w:t>Age</w:t>
+      </w:r>
+      <w:r>
+        <w:rPr>
+          <w:lang w:val="bg-BG"/>
+        </w:rPr>
+        <w:t xml:space="preserve">, защото </w:t>
+      </w:r>
+      <w:r>
+        <w:rPr>
+          <w:rFonts w:ascii="Consolas" w:hAnsi="Consolas"/>
+          <w:b/>
+          <w:noProof/>
         </w:rPr>
         <w:t>Child</w:t>
       </w:r>
       <w:r>
-        <w:rPr>
-          <w:lang w:val="bg-BG"/>
-        </w:rPr>
-        <w:t>, който наследява</w:t>
-      </w:r>
-      <w:r>
-        <w:t xml:space="preserve"> </w:t>
-      </w:r>
-      <w:r>
-        <w:rPr>
-          <w:b/>
-        </w:rPr>
-        <w:t>Person,</w:t>
-      </w:r>
-      <w:r>
-        <w:t xml:space="preserve"> </w:t>
-      </w:r>
-      <w:proofErr w:type="spellStart"/>
-      <w:r>
-        <w:rPr>
-          <w:lang w:val="bg-BG"/>
-        </w:rPr>
-        <w:t>преизползва</w:t>
-      </w:r>
-      <w:proofErr w:type="spellEnd"/>
-      <w:r>
-        <w:rPr>
-          <w:lang w:val="bg-BG"/>
-        </w:rPr>
-        <w:t xml:space="preserve"> част от базовия конструктор</w:t>
-      </w:r>
-      <w:r>
-        <w:t xml:space="preserve"> </w:t>
-      </w:r>
-      <w:r>
-        <w:rPr>
-          <w:lang w:val="bg-BG"/>
-        </w:rPr>
-        <w:t>и приема две инстанции на</w:t>
-      </w:r>
-      <w:r>
-        <w:rPr>
-          <w:b/>
-        </w:rPr>
-        <w:t xml:space="preserve"> Person </w:t>
-      </w:r>
-      <w:r>
-        <w:rPr>
-          <w:bCs/>
-          <w:lang w:val="bg-BG"/>
-        </w:rPr>
-        <w:t>като</w:t>
-      </w:r>
-      <w:r>
-        <w:rPr>
-          <w:b/>
-        </w:rPr>
-        <w:t xml:space="preserve"> </w:t>
-      </w:r>
-      <w:r>
-        <w:rPr>
-          <w:b/>
-        </w:rPr>
-        <w:t xml:space="preserve">mother </w:t>
-      </w:r>
-      <w:r>
-        <w:rPr>
-          <w:b/>
-          <w:lang w:val="bg-BG"/>
-        </w:rPr>
-        <w:t>(майка)</w:t>
-      </w:r>
-      <w:r>
-        <w:rPr>
-          <w:b/>
-        </w:rPr>
-        <w:t xml:space="preserve"> </w:t>
-      </w:r>
-      <w:r>
-        <w:rPr>
-          <w:bCs/>
-          <w:lang w:val="bg-BG"/>
-        </w:rPr>
-        <w:t>и</w:t>
-      </w:r>
-      <w:r>
-        <w:rPr>
-          <w:b/>
-        </w:rPr>
-        <w:t xml:space="preserve"> father</w:t>
-      </w:r>
-      <w:r>
-        <w:rPr>
-          <w:b/>
-          <w:lang w:val="bg-BG"/>
-        </w:rPr>
-        <w:t xml:space="preserve"> (баща</w:t>
-      </w:r>
-      <w:r>
-        <w:rPr>
-          <w:b/>
-          <w:lang w:val="bg-BG"/>
-        </w:rPr>
-        <w:t>)</w:t>
-      </w:r>
-      <w:r>
-        <w:t xml:space="preserve">. </w:t>
-      </w:r>
-      <w:r>
-        <w:rPr>
-          <w:lang w:val="bg-BG"/>
-        </w:rPr>
-        <w:t>Дефинирайте свойства за</w:t>
-      </w:r>
-      <w:r>
-        <w:t xml:space="preserve"> </w:t>
-      </w:r>
-      <w:r>
-        <w:rPr>
-          <w:b/>
-          <w:bCs/>
-        </w:rPr>
-        <w:t>Mother</w:t>
-      </w:r>
-      <w:r>
-        <w:t xml:space="preserve"> </w:t>
-      </w:r>
-      <w:r>
-        <w:rPr>
-          <w:lang w:val="bg-BG"/>
-        </w:rPr>
-        <w:t>и</w:t>
-      </w:r>
-      <w:r>
-        <w:t xml:space="preserve"> </w:t>
-      </w:r>
-      <w:r>
-        <w:rPr>
-          <w:b/>
-          <w:bCs/>
-        </w:rPr>
-        <w:t>Father</w:t>
-      </w:r>
-      <w:r>
-        <w:t xml:space="preserve"> </w:t>
-      </w:r>
-      <w:r>
-        <w:rPr>
-          <w:lang w:val="bg-BG"/>
-        </w:rPr>
-        <w:t>от тип</w:t>
-      </w:r>
-      <w:r>
-        <w:t xml:space="preserve"> </w:t>
-      </w:r>
-      <w:r>
-        <w:rPr>
-          <w:b/>
-          <w:bCs/>
+        <w:t xml:space="preserve"> </w:t>
+      </w:r>
+      <w:r>
+        <w:rPr>
+          <w:lang w:val="bg-BG"/>
+        </w:rPr>
+        <w:t xml:space="preserve">наследява </w:t>
+      </w:r>
+      <w:r>
+        <w:rPr>
+          <w:rFonts w:ascii="Consolas" w:hAnsi="Consolas"/>
+          <w:b/>
+          <w:noProof/>
         </w:rPr>
         <w:t>Person</w:t>
       </w:r>
@@ -4960,19 +4934,12 @@
         <w:rPr>
           <w:lang w:val="bg-BG"/>
         </w:rPr>
-        <w:t>в класа</w:t>
-      </w:r>
-      <w:r>
-        <w:t xml:space="preserve"> </w:t>
-      </w:r>
-      <w:r>
-        <w:rPr>
-          <w:b/>
-          <w:bCs/>
-        </w:rPr>
-        <w:t>Child</w:t>
-      </w:r>
-      <w:r>
+        <w:t>и ги има по подразбиране</w:t>
+      </w:r>
+      <w:r>
+        <w:rPr>
+          <w:lang w:val="bg-BG"/>
+        </w:rPr>
         <w:t>.</w:t>
       </w:r>
     </w:p>
@@ -4980,201 +4947,6 @@
       <w:pPr>
         <w:jc w:val="both"/>
         <w:rPr>
-          <w:b/>
-          <w:lang w:val="bg-BG"/>
-        </w:rPr>
-      </w:pPr>
-    </w:p>
-    <w:p>
-      <w:pPr>
-        <w:jc w:val="both"/>
-        <w:rPr>
-          <w:b/>
-          <w:lang w:val="bg-BG"/>
-        </w:rPr>
-      </w:pPr>
-      <w:r>
-        <w:rPr>
-          <w:b/>
-          <w:bCs/>
-          <w:lang w:val="bg-BG"/>
-        </w:rPr>
-        <w:t>Важно</w:t>
-      </w:r>
-      <w:r>
-        <w:rPr>
-          <w:lang w:val="bg-BG"/>
-        </w:rPr>
-        <w:t>:</w:t>
-      </w:r>
-      <w:r>
-        <w:rPr>
-          <w:lang w:val="bg-BG"/>
-        </w:rPr>
-        <w:t xml:space="preserve"> не копирайте кода от класа </w:t>
-      </w:r>
-      <w:r>
-        <w:rPr>
-          <w:rFonts w:ascii="Consolas" w:hAnsi="Consolas"/>
-          <w:b/>
-          <w:bCs/>
-          <w:noProof/>
-        </w:rPr>
-        <w:t>Person</w:t>
-      </w:r>
-      <w:r>
-        <w:t xml:space="preserve"> </w:t>
-      </w:r>
-      <w:r>
-        <w:t>–</w:t>
-      </w:r>
-      <w:r>
-        <w:rPr>
-          <w:lang w:val="bg-BG"/>
-        </w:rPr>
-        <w:t xml:space="preserve"> </w:t>
-      </w:r>
-      <w:proofErr w:type="spellStart"/>
-      <w:r>
-        <w:rPr>
-          <w:lang w:val="bg-BG"/>
-        </w:rPr>
-        <w:t>преизползвайте</w:t>
-      </w:r>
-      <w:proofErr w:type="spellEnd"/>
-      <w:r>
-        <w:rPr>
-          <w:lang w:val="bg-BG"/>
-        </w:rPr>
-        <w:t xml:space="preserve"> конструктора на </w:t>
-      </w:r>
-      <w:r>
-        <w:rPr>
-          <w:rFonts w:ascii="Consolas" w:hAnsi="Consolas"/>
-          <w:b/>
-          <w:noProof/>
-        </w:rPr>
-        <w:t>Person</w:t>
-      </w:r>
-      <w:r>
-        <w:rPr>
-          <w:rFonts w:ascii="Consolas" w:hAnsi="Consolas"/>
-          <w:b/>
-          <w:noProof/>
-          <w:lang w:val="bg-BG"/>
-        </w:rPr>
-        <w:t xml:space="preserve"> </w:t>
-      </w:r>
-      <w:r>
-        <w:rPr>
-          <w:lang w:val="bg-BG"/>
-        </w:rPr>
-        <w:t>и го допълнете.</w:t>
-      </w:r>
-    </w:p>
-    <w:p>
-      <w:pPr>
-        <w:jc w:val="both"/>
-        <w:rPr>
-          <w:lang w:val="bg-BG"/>
-        </w:rPr>
-      </w:pPr>
-      <w:r>
-        <w:rPr>
-          <w:b/>
-          <w:bCs/>
-          <w:lang w:val="bg-BG"/>
-        </w:rPr>
-        <w:t xml:space="preserve">Няма нужда </w:t>
-      </w:r>
-      <w:r>
-        <w:rPr>
-          <w:lang w:val="bg-BG"/>
-        </w:rPr>
-        <w:t xml:space="preserve">да пренаписвате свойствата </w:t>
-      </w:r>
-      <w:r>
-        <w:rPr>
-          <w:rFonts w:ascii="Consolas" w:hAnsi="Consolas"/>
-          <w:b/>
-          <w:noProof/>
-        </w:rPr>
-        <w:t>Name</w:t>
-      </w:r>
-      <w:r>
-        <w:rPr>
-          <w:noProof/>
-        </w:rPr>
-        <w:t xml:space="preserve"> </w:t>
-      </w:r>
-      <w:r>
-        <w:rPr>
-          <w:lang w:val="bg-BG"/>
-        </w:rPr>
-        <w:t>и</w:t>
-      </w:r>
-      <w:r>
-        <w:t xml:space="preserve"> </w:t>
-      </w:r>
-      <w:r>
-        <w:rPr>
-          <w:rFonts w:ascii="Consolas" w:hAnsi="Consolas"/>
-          <w:b/>
-          <w:noProof/>
-        </w:rPr>
-        <w:t>Age</w:t>
-      </w:r>
-      <w:r>
-        <w:rPr>
-          <w:lang w:val="bg-BG"/>
-        </w:rPr>
-        <w:t xml:space="preserve">, защото </w:t>
-      </w:r>
-      <w:r>
-        <w:rPr>
-          <w:rFonts w:ascii="Consolas" w:hAnsi="Consolas"/>
-          <w:b/>
-          <w:noProof/>
-        </w:rPr>
-        <w:t>Child</w:t>
-      </w:r>
-      <w:r>
-        <w:t xml:space="preserve"> </w:t>
-      </w:r>
-      <w:r>
-        <w:rPr>
-          <w:lang w:val="bg-BG"/>
-        </w:rPr>
-        <w:t xml:space="preserve">наследява </w:t>
-      </w:r>
-      <w:r>
-        <w:rPr>
-          <w:rFonts w:ascii="Consolas" w:hAnsi="Consolas"/>
-          <w:b/>
-          <w:noProof/>
-        </w:rPr>
-        <w:t>Person</w:t>
-      </w:r>
-      <w:r>
-        <w:t xml:space="preserve"> </w:t>
-      </w:r>
-      <w:r>
-        <w:rPr>
-          <w:lang w:val="bg-BG"/>
-        </w:rPr>
-        <w:t>и ги има по подразбиране</w:t>
-      </w:r>
-      <w:r>
-        <w:rPr>
-          <w:lang w:val="bg-BG"/>
-        </w:rPr>
-        <w:t>.</w:t>
-      </w:r>
-    </w:p>
-    <w:p>
-      <w:pPr>
-        <w:jc w:val="both"/>
-        <w:rPr>
           <w:lang w:val="bg-BG"/>
         </w:rPr>
       </w:pPr>
@@ -5183,7 +4955,6 @@
           <w:noProof/>
           <w:lang w:eastAsia="bg-BG"/>
         </w:rPr>
-        <w:lastRenderedPageBreak/>
         <w:drawing>
           <wp:inline distT="0" distB="0" distL="0" distR="0" wp14:anchorId="04DB6298" wp14:editId="6F6206D5">
             <wp:extent cx="4781550" cy="1682592"/>
@@ -5230,14 +5001,7 @@
     </w:p>
     <w:p>
       <w:pPr>
-        <w:jc w:val="both"/>
-        <w:rPr>
-          <w:lang w:val="bg-BG"/>
-        </w:rPr>
-      </w:pPr>
-    </w:p>
-    <w:p>
-      <w:pPr>
+        <w:spacing w:before="200"/>
         <w:jc w:val="both"/>
         <w:rPr>
           <w:lang w:val="bg-BG"/>
@@ -5365,14 +5129,7 @@
     </w:p>
     <w:p>
       <w:pPr>
-        <w:jc w:val="both"/>
-        <w:rPr>
-          <w:lang w:val="bg-BG"/>
-        </w:rPr>
-      </w:pPr>
-    </w:p>
-    <w:p>
-      <w:pPr>
+        <w:spacing w:before="200"/>
         <w:jc w:val="both"/>
         <w:rPr>
           <w:bCs/>
@@ -5458,31 +5215,15 @@
     <w:p>
       <w:pPr>
         <w:pStyle w:val="Heading3"/>
-        <w:spacing w:before="0" w:after="200"/>
-        <w:jc w:val="both"/>
-        <w:rPr>
-          <w:rFonts w:eastAsia="MS Mincho"/>
-          <w:lang w:eastAsia="ja-JP"/>
-        </w:rPr>
-      </w:pPr>
-    </w:p>
-    <w:p>
-      <w:pPr>
-        <w:pStyle w:val="Heading3"/>
-        <w:spacing w:before="0" w:after="200"/>
-        <w:jc w:val="both"/>
-        <w:rPr>
-          <w:rFonts w:eastAsia="MS Mincho"/>
+        <w:rPr>
           <w:lang w:val="bg-BG" w:eastAsia="ja-JP"/>
         </w:rPr>
       </w:pPr>
-      <w:r>
-        <w:rPr>
-          <w:rFonts w:eastAsia="MS Mincho"/>
-          <w:lang w:val="bg-BG" w:eastAsia="ja-JP"/>
-        </w:rPr>
+      <w:proofErr w:type="spellStart"/>
+      <w:r>
         <w:t>Примери</w:t>
       </w:r>
+      <w:proofErr w:type="spellEnd"/>
     </w:p>
     <w:tbl>
       <w:tblPr>
@@ -5729,25 +5470,6 @@
     </w:tbl>
     <w:p>
       <w:pPr>
-        <w:pStyle w:val="Heading2"/>
-        <w:numPr>
-          <w:ilvl w:val="0"/>
-          <w:numId w:val="0"/>
-        </w:numPr>
-        <w:rPr>
-          <w:lang w:val="bg-BG"/>
-        </w:rPr>
-      </w:pPr>
-    </w:p>
-    <w:p>
-      <w:pPr>
-        <w:rPr>
-          <w:lang w:val="bg-BG"/>
-        </w:rPr>
-      </w:pPr>
-    </w:p>
-    <w:p>
-      <w:pPr>
         <w:rPr>
           <w:lang w:val="bg-BG"/>
         </w:rPr>
@@ -6306,27 +6028,9 @@
     <w:p>
       <w:pPr>
         <w:pStyle w:val="Heading3"/>
-        <w:spacing w:before="0" w:after="200"/>
-        <w:jc w:val="both"/>
-        <w:rPr>
-          <w:rFonts w:eastAsia="MS Mincho"/>
-          <w:lang w:eastAsia="ja-JP"/>
-        </w:rPr>
-      </w:pPr>
-    </w:p>
-    <w:p>
-      <w:pPr>
-        <w:pStyle w:val="Heading3"/>
-        <w:spacing w:before="0" w:after="200"/>
-        <w:jc w:val="both"/>
-        <w:rPr>
-          <w:rFonts w:eastAsia="MS Mincho"/>
-          <w:lang w:val="bg-BG" w:eastAsia="ja-JP"/>
-        </w:rPr>
-      </w:pPr>
-      <w:r>
-        <w:rPr>
-          <w:rFonts w:eastAsia="MS Mincho"/>
+      </w:pPr>
+      <w:r>
+        <w:rPr>
           <w:lang w:val="bg-BG" w:eastAsia="ja-JP"/>
         </w:rPr>
         <w:t>Примери</w:t>
@@ -6588,15 +6292,6 @@
         <w:spacing w:after="0"/>
         <w:rPr>
           <w:rFonts w:cstheme="minorHAnsi"/>
-          <w:lang w:val="bg-BG"/>
-        </w:rPr>
-      </w:pPr>
-    </w:p>
-    <w:p>
-      <w:pPr>
-        <w:spacing w:after="0"/>
-        <w:rPr>
-          <w:rFonts w:cstheme="minorHAnsi"/>
         </w:rPr>
       </w:pPr>
       <w:r>
@@ -6698,19 +6393,6 @@
         </w:rPr>
         <w:t>Judge.</w:t>
       </w:r>
-    </w:p>
-    <w:p>
-      <w:pPr>
-        <w:pStyle w:val="Heading2"/>
-        <w:numPr>
-          <w:ilvl w:val="0"/>
-          <w:numId w:val="0"/>
-        </w:numPr>
-        <w:ind w:left="360"/>
-        <w:rPr>
-          <w:lang w:val="bg-BG"/>
-        </w:rPr>
-      </w:pPr>
     </w:p>
     <w:p>
       <w:pPr>
@@ -7577,24 +7259,10 @@
     </w:p>
     <w:p>
       <w:pPr>
-        <w:rPr>
-          <w:lang w:val="bg-BG"/>
-        </w:rPr>
-      </w:pPr>
-    </w:p>
-    <w:p>
-      <w:pPr>
         <w:pStyle w:val="Heading3"/>
-        <w:spacing w:before="0" w:after="200"/>
-        <w:jc w:val="both"/>
-        <w:rPr>
-          <w:rFonts w:eastAsia="MS Mincho"/>
-          <w:lang w:val="bg-BG" w:eastAsia="ja-JP"/>
-        </w:rPr>
-      </w:pPr>
-      <w:r>
-        <w:rPr>
-          <w:rFonts w:eastAsia="MS Mincho"/>
+      </w:pPr>
+      <w:r>
+        <w:rPr>
           <w:lang w:val="bg-BG" w:eastAsia="ja-JP"/>
         </w:rPr>
         <w:t>Примери</w:t>
@@ -7874,12 +7542,6 @@
     </w:tbl>
     <w:p>
       <w:pPr>
-        <w:pStyle w:val="Heading2"/>
-        <w:numPr>
-          <w:ilvl w:val="0"/>
-          <w:numId w:val="0"/>
-        </w:numPr>
-        <w:ind w:left="360"/>
         <w:rPr>
           <w:lang w:val="bg-BG"/>
         </w:rPr>
@@ -8561,14 +8223,7 @@
           <w:rFonts w:cstheme="minorHAnsi"/>
           <w:lang w:val="bg-BG"/>
         </w:rPr>
-        <w:t>)</w:t>
-      </w:r>
-      <w:r>
-        <w:rPr>
-          <w:rFonts w:cstheme="minorHAnsi"/>
-          <w:lang w:val="bg-BG"/>
-        </w:rPr>
-        <w:t xml:space="preserve"> - </w:t>
+        <w:t xml:space="preserve">) - </w:t>
       </w:r>
       <w:r>
         <w:rPr>
@@ -8821,30 +8476,15 @@
     <w:p>
       <w:pPr>
         <w:pStyle w:val="Heading3"/>
-        <w:spacing w:before="0" w:after="200"/>
-        <w:jc w:val="both"/>
-        <w:rPr>
-          <w:rFonts w:eastAsia="MS Mincho"/>
-          <w:lang w:eastAsia="ja-JP"/>
-        </w:rPr>
-      </w:pPr>
-    </w:p>
-    <w:p>
-      <w:pPr>
-        <w:pStyle w:val="Heading3"/>
-        <w:spacing w:before="0" w:after="200"/>
-        <w:jc w:val="both"/>
         <w:rPr>
           <w:rStyle w:val="CodeChar"/>
-          <w:rFonts w:asciiTheme="minorHAnsi" w:eastAsia="MS Mincho" w:hAnsiTheme="minorHAnsi"/>
+          <w:rFonts w:asciiTheme="minorHAnsi" w:hAnsiTheme="minorHAnsi"/>
           <w:b/>
           <w:noProof w:val="0"/>
-          <w:lang w:val="bg-BG" w:eastAsia="ja-JP"/>
-        </w:rPr>
-      </w:pPr>
-      <w:r>
-        <w:rPr>
-          <w:rFonts w:eastAsia="MS Mincho"/>
+        </w:rPr>
+      </w:pPr>
+      <w:r>
+        <w:rPr>
           <w:lang w:val="bg-BG" w:eastAsia="ja-JP"/>
         </w:rPr>
         <w:t>Примери</w:t>
@@ -9173,15 +8813,6 @@
           <w:lang w:val="bg-BG"/>
         </w:rPr>
       </w:pPr>
-    </w:p>
-    <w:p>
-      <w:pPr>
-        <w:spacing w:after="0"/>
-        <w:rPr>
-          <w:rFonts w:cstheme="minorHAnsi"/>
-          <w:lang w:val="bg-BG"/>
-        </w:rPr>
-      </w:pPr>
       <w:r>
         <w:rPr>
           <w:rFonts w:cstheme="minorHAnsi"/>
@@ -9287,25 +8918,6 @@
         </w:rPr>
         <w:t>Judge.</w:t>
       </w:r>
-    </w:p>
-    <w:p>
-      <w:pPr>
-        <w:pStyle w:val="Heading2"/>
-        <w:numPr>
-          <w:ilvl w:val="0"/>
-          <w:numId w:val="0"/>
-        </w:numPr>
-        <w:rPr>
-          <w:lang w:val="bg-BG"/>
-        </w:rPr>
-      </w:pPr>
-    </w:p>
-    <w:p>
-      <w:pPr>
-        <w:rPr>
-          <w:lang w:val="bg-BG"/>
-        </w:rPr>
-      </w:pPr>
     </w:p>
     <w:p>
       <w:pPr>
@@ -10081,7 +9693,6 @@
         <w:rPr>
           <w:lang w:val="bg-BG"/>
         </w:rPr>
-        <w:lastRenderedPageBreak/>
         <w:t>Преизползвайте</w:t>
       </w:r>
       <w:proofErr w:type="spellEnd"/>
@@ -11657,7 +11268,6 @@
           <w:rFonts w:cstheme="minorHAnsi"/>
           <w:lang w:val="bg-BG"/>
         </w:rPr>
-        <w:lastRenderedPageBreak/>
         <w:t>Добавете класовете</w:t>
       </w:r>
       <w:r>
@@ -11924,6 +11534,7 @@
           <w:noProof/>
           <w:szCs w:val="19"/>
         </w:rPr>
+        <w:lastRenderedPageBreak/>
         <w:t>CakePrice = 5</w:t>
       </w:r>
     </w:p>
@@ -12374,6 +11985,8 @@
           <w:ilvl w:val="0"/>
           <w:numId w:val="19"/>
         </w:numPr>
+        <w:spacing w:after="400"/>
+        <w:ind w:left="714" w:hanging="357"/>
         <w:rPr>
           <w:lang w:val="bg-BG"/>
         </w:rPr>
@@ -12401,7 +12014,6 @@
         <w:t>&gt;</w:t>
       </w:r>
     </w:p>
-    <w:p/>
     <w:p>
       <w:pPr>
         <w:rPr>
@@ -12595,7 +12207,7 @@
       <w:pPr>
         <w:pStyle w:val="Code"/>
         <w:rPr>
-          <w:lang w:val="bg-BG"/>
+          <w:lang w:eastAsia="ja-JP"/>
         </w:rPr>
       </w:pPr>
       <w:r>
@@ -12605,25 +12217,11 @@
     <w:p>
       <w:pPr>
         <w:pStyle w:val="Heading3"/>
-        <w:spacing w:before="0" w:after="200"/>
-        <w:jc w:val="both"/>
-        <w:rPr>
-          <w:rFonts w:eastAsia="MS Mincho"/>
-          <w:lang w:val="bg-BG" w:eastAsia="ja-JP"/>
-        </w:rPr>
-      </w:pPr>
-      <w:r>
-        <w:rPr>
-          <w:rFonts w:eastAsia="MS Mincho"/>
-          <w:lang w:eastAsia="ja-JP"/>
-        </w:rPr>
-        <w:br/>
-      </w:r>
-      <w:r>
-        <w:rPr>
-          <w:rFonts w:eastAsia="MS Mincho"/>
-          <w:lang w:val="bg-BG" w:eastAsia="ja-JP"/>
-        </w:rPr>
+        <w:rPr>
+          <w:lang w:val="bg-BG"/>
+        </w:rPr>
+      </w:pPr>
+      <w:r>
         <w:t>Примери</w:t>
       </w:r>
     </w:p>
@@ -12773,7 +12371,6 @@
                 <w:rFonts w:ascii="Consolas" w:hAnsi="Consolas" w:cs="Consolas"/>
                 <w:noProof/>
               </w:rPr>
-              <w:lastRenderedPageBreak/>
               <w:t>Soup Chicken 4.50 250</w:t>
             </w:r>
           </w:p>
@@ -12821,7 +12418,6 @@
                 <w:rFonts w:ascii="Consolas" w:hAnsi="Consolas"/>
                 <w:noProof/>
               </w:rPr>
-              <w:lastRenderedPageBreak/>
               <w:t>Your order contains:</w:t>
             </w:r>
           </w:p>
@@ -12867,7 +12463,6 @@
                 <w:noProof/>
                 <w:lang w:val="bg-BG"/>
               </w:rPr>
-              <w:lastRenderedPageBreak/>
               <w:t xml:space="preserve">  </w:t>
             </w:r>
             <w:r>
@@ -12935,7 +12530,6 @@
                 <w:rFonts w:ascii="Consolas" w:hAnsi="Consolas" w:cs="Consolas"/>
                 <w:noProof/>
               </w:rPr>
-              <w:lastRenderedPageBreak/>
               <w:t>Coffee Espresso 2.5</w:t>
             </w:r>
           </w:p>
@@ -13255,27 +12849,15 @@
     <w:p>
       <w:pPr>
         <w:pStyle w:val="Heading2"/>
-        <w:numPr>
-          <w:ilvl w:val="0"/>
-          <w:numId w:val="0"/>
-        </w:numPr>
-        <w:ind w:left="360"/>
-        <w:rPr>
-          <w:lang w:val="bg-BG"/>
-        </w:rPr>
-      </w:pPr>
-    </w:p>
-    <w:p>
-      <w:pPr>
-        <w:pStyle w:val="Heading2"/>
-        <w:rPr>
-          <w:lang w:val="bg-BG"/>
-        </w:rPr>
-      </w:pPr>
-      <w:r>
-        <w:rPr>
-          <w:lang w:val="bg-BG"/>
-        </w:rPr>
+        <w:rPr>
+          <w:lang w:val="bg-BG"/>
+        </w:rPr>
+      </w:pPr>
+      <w:r>
+        <w:rPr>
+          <w:lang w:val="bg-BG"/>
+        </w:rPr>
+        <w:lastRenderedPageBreak/>
         <w:t>Животни</w:t>
       </w:r>
     </w:p>
@@ -13545,14 +13127,7 @@
           <w:rFonts w:cstheme="minorHAnsi"/>
           <w:bCs/>
         </w:rPr>
-        <w:t>, a</w:t>
-      </w:r>
-      <w:r>
-        <w:rPr>
-          <w:rFonts w:cstheme="minorHAnsi"/>
-          <w:bCs/>
-        </w:rPr>
-        <w:t xml:space="preserve"> </w:t>
+        <w:t xml:space="preserve">, a </w:t>
       </w:r>
       <w:r>
         <w:rPr>
@@ -13779,16 +13354,6 @@
         </w:rPr>
         <w:t>Tomcat: "MEOW"</w:t>
       </w:r>
-    </w:p>
-    <w:p>
-      <w:pPr>
-        <w:jc w:val="both"/>
-        <w:rPr>
-          <w:rFonts w:cstheme="minorHAnsi"/>
-          <w:noProof/>
-          <w:lang w:val="bg-BG"/>
-        </w:rPr>
-      </w:pPr>
     </w:p>
     <w:p>
       <w:pPr>
@@ -14126,15 +13691,6 @@
           <w:lang w:val="bg-BG"/>
         </w:rPr>
       </w:pPr>
-    </w:p>
-    <w:p>
-      <w:pPr>
-        <w:pStyle w:val="Heading3"/>
-        <w:rPr>
-          <w:noProof/>
-          <w:lang w:val="bg-BG"/>
-        </w:rPr>
-      </w:pPr>
       <w:r>
         <w:rPr>
           <w:noProof/>
@@ -14487,7 +14043,6 @@
           <w:noProof/>
           <w:lang w:val="bg-BG" w:eastAsia="ja-JP"/>
         </w:rPr>
-        <w:lastRenderedPageBreak/>
         <w:t>Ако входът за някое свойство е невалиден</w:t>
       </w:r>
       <w:r>
@@ -14606,14 +14161,6 @@
         </w:rPr>
         <w:t>.</w:t>
       </w:r>
-    </w:p>
-    <w:p>
-      <w:pPr>
-        <w:pStyle w:val="Heading3"/>
-        <w:rPr>
-          <w:lang w:eastAsia="ja-JP"/>
-        </w:rPr>
-      </w:pPr>
     </w:p>
     <w:p>
       <w:pPr>
@@ -14985,6 +14532,7 @@
                 <w:rFonts w:ascii="Consolas" w:hAnsi="Consolas" w:cs="Consolas"/>
                 <w:noProof/>
               </w:rPr>
+              <w:lastRenderedPageBreak/>
               <w:t>Kermit 12 Male</w:t>
             </w:r>
           </w:p>
@@ -15029,6 +14577,7 @@
                 <w:rFonts w:ascii="Consolas" w:hAnsi="Consolas" w:cs="Consolas"/>
                 <w:noProof/>
               </w:rPr>
+              <w:lastRenderedPageBreak/>
               <w:t xml:space="preserve">Frog </w:t>
             </w:r>
           </w:p>
@@ -15046,6 +14595,7 @@
                 <w:rFonts w:ascii="Consolas" w:hAnsi="Consolas" w:cs="Consolas"/>
                 <w:noProof/>
               </w:rPr>
+              <w:lastRenderedPageBreak/>
               <w:t>Kermit 12 Male</w:t>
             </w:r>
           </w:p>
@@ -15099,6 +14649,7 @@
                 <w:rFonts w:ascii="Consolas" w:hAnsi="Consolas" w:cs="Consolas"/>
                 <w:noProof/>
               </w:rPr>
+              <w:lastRenderedPageBreak/>
               <w:t>Frog</w:t>
             </w:r>
           </w:p>
@@ -22509,14 +22060,15 @@
     <w:link w:val="Heading2Char"/>
     <w:uiPriority w:val="9"/>
     <w:qFormat/>
-    <w:rsid w:val="006E55B4"/>
+    <w:rsid w:val="006C002C"/>
     <w:pPr>
       <w:keepNext/>
       <w:keepLines/>
       <w:numPr>
         <w:numId w:val="1"/>
       </w:numPr>
-      <w:spacing w:before="200" w:after="40"/>
+      <w:spacing w:before="400" w:after="40"/>
+      <w:ind w:left="357" w:hanging="357"/>
       <w:outlineLvl w:val="1"/>
     </w:pPr>
     <w:rPr>
@@ -22536,11 +22088,11 @@
     <w:uiPriority w:val="9"/>
     <w:unhideWhenUsed/>
     <w:qFormat/>
-    <w:rsid w:val="008C5930"/>
+    <w:rsid w:val="00697F8F"/>
     <w:pPr>
       <w:keepNext/>
       <w:keepLines/>
-      <w:spacing w:before="120" w:after="40"/>
+      <w:spacing w:before="300" w:after="40"/>
       <w:outlineLvl w:val="2"/>
     </w:pPr>
     <w:rPr>
@@ -22729,7 +22281,7 @@
     <w:link w:val="Heading2"/>
     <w:uiPriority w:val="9"/>
     <w:qFormat/>
-    <w:rsid w:val="006E55B4"/>
+    <w:rsid w:val="006C002C"/>
     <w:rPr>
       <w:rFonts w:eastAsiaTheme="majorEastAsia" w:cstheme="majorBidi"/>
       <w:b/>
@@ -22771,7 +22323,7 @@
     <w:link w:val="Heading3"/>
     <w:uiPriority w:val="9"/>
     <w:qFormat/>
-    <w:rsid w:val="008C5930"/>
+    <w:rsid w:val="00697F8F"/>
     <w:rPr>
       <w:rFonts w:eastAsiaTheme="majorEastAsia" w:cstheme="majorBidi"/>
       <w:b/>

</xml_diff>